<commit_message>
Add work diary and update doc
</commit_message>
<xml_diff>
--- a/diari/docx/diario_2019.11.12.docx
+++ b/diari/docx/diario_2019.11.12.docx
@@ -139,6 +139,12 @@
             <w:r>
               <w:t xml:space="preserve">13h15 – </w:t>
             </w:r>
+            <w:r>
+              <w:t xml:space="preserve"> </w:t>
+            </w:r>
+            <w:r>
+              <w:t>16h20</w:t>
+            </w:r>
           </w:p>
           <w:p>
             <w:pPr>
@@ -196,7 +202,7 @@
                 <w:b w:val="0"/>
                 <w:bCs w:val="0"/>
               </w:rPr>
-              <w:t>Account Takeov</w:t>
+              <w:t>Account Takeove</w:t>
             </w:r>
             <w:bookmarkStart w:id="0" w:name="_GoBack"/>
             <w:bookmarkEnd w:id="0"/>
@@ -205,7 +211,7 @@
                 <w:b w:val="0"/>
                 <w:bCs w:val="0"/>
               </w:rPr>
-              <w:t>er</w:t>
+              <w:t>r</w:t>
             </w:r>
           </w:p>
           <w:p>
@@ -6499,6 +6505,7 @@
     <w:rsid w:val="000B47BC"/>
     <w:rsid w:val="000E0CC5"/>
     <w:rsid w:val="001101C0"/>
+    <w:rsid w:val="00122CA0"/>
     <w:rsid w:val="001C54F7"/>
     <w:rsid w:val="00262942"/>
     <w:rsid w:val="00262E13"/>
@@ -6511,7 +6518,6 @@
     <w:rsid w:val="00392F29"/>
     <w:rsid w:val="003F5C32"/>
     <w:rsid w:val="00417A30"/>
-    <w:rsid w:val="004857AE"/>
     <w:rsid w:val="004E2C9B"/>
     <w:rsid w:val="004E6B5D"/>
     <w:rsid w:val="004F7A60"/>
@@ -7353,7 +7359,7 @@
 </file>
 
 <file path=customXml/itemProps1.xml><?xml version="1.0" encoding="utf-8"?>
-<ds:datastoreItem xmlns:ds="http://schemas.openxmlformats.org/officeDocument/2006/customXml" ds:itemID="{0E415DB7-2027-AC43-BBEC-04BB97C424ED}">
+<ds:datastoreItem xmlns:ds="http://schemas.openxmlformats.org/officeDocument/2006/customXml" ds:itemID="{BE3F62D5-3AF6-CA45-9FBB-48622C635405}">
   <ds:schemaRefs>
     <ds:schemaRef ds:uri="http://schemas.openxmlformats.org/officeDocument/2006/bibliography"/>
   </ds:schemaRefs>

</xml_diff>